<commit_message>
Predicates and Functions and Default methods demo
</commit_message>
<xml_diff>
--- a/Features.docx
+++ b/Features.docx
@@ -1558,16 +1558,14 @@
                 <w:szCs w:val="20"/>
               </w:rPr>
             </w:pPr>
-            <w:proofErr w:type="spellStart"/>
             <w:r>
               <w:rPr>
                 <w:rFonts w:ascii="Arial" w:hAnsi="Arial" w:cs="Arial"/>
                 <w:sz w:val="20"/>
                 <w:szCs w:val="20"/>
               </w:rPr>
-              <w:t>Can not</w:t>
+              <w:t>Cannot</w:t>
             </w:r>
-            <w:proofErr w:type="spellEnd"/>
             <w:r>
               <w:rPr>
                 <w:rFonts w:ascii="Arial" w:hAnsi="Arial" w:cs="Arial"/>
@@ -1748,18 +1746,16 @@
                 <w:sz w:val="20"/>
                 <w:szCs w:val="20"/>
               </w:rPr>
-              <w:t xml:space="preserve">Lambda expression will reside in permanent memory of </w:t>
+              <w:t>Lambda expression will reside in permanent memory of J</w:t>
             </w:r>
-            <w:proofErr w:type="spellStart"/>
             <w:r>
               <w:rPr>
                 <w:rFonts w:ascii="Arial" w:hAnsi="Arial" w:cs="Arial"/>
                 <w:sz w:val="20"/>
                 <w:szCs w:val="20"/>
               </w:rPr>
-              <w:t>Jum</w:t>
+              <w:t>VM</w:t>
             </w:r>
-            <w:proofErr w:type="spellEnd"/>
             <w:r>
               <w:rPr>
                 <w:rFonts w:ascii="Arial" w:hAnsi="Arial" w:cs="Arial"/>
@@ -1851,29 +1847,1599 @@
           <w:sz w:val="20"/>
           <w:szCs w:val="20"/>
         </w:rPr>
-        <w:t xml:space="preserve"> </w:t>
-      </w:r>
-    </w:p>
-    <w:p>
-      <w:pPr>
-        <w:autoSpaceDE w:val="0"/>
-        <w:autoSpaceDN w:val="0"/>
-        <w:adjustRightInd w:val="0"/>
-        <w:rPr>
-          <w:rFonts w:ascii="Arial" w:hAnsi="Arial" w:cs="Arial"/>
-          <w:sz w:val="20"/>
-          <w:szCs w:val="20"/>
-        </w:rPr>
-      </w:pPr>
-      <w:r>
-        <w:rPr>
-          <w:rFonts w:ascii="Arial" w:hAnsi="Arial" w:cs="Arial"/>
-          <w:sz w:val="20"/>
-          <w:szCs w:val="20"/>
-        </w:rPr>
         <w:lastRenderedPageBreak/>
         <w:t xml:space="preserve"> </w:t>
       </w:r>
+      <w:r>
+        <w:rPr>
+          <w:rFonts w:ascii="Arial" w:hAnsi="Arial" w:cs="Arial"/>
+          <w:sz w:val="20"/>
+          <w:szCs w:val="20"/>
+        </w:rPr>
+        <w:t>Any local variable access from Lambda expression is final by default, whether the variable declared as final or not.</w:t>
+      </w:r>
+    </w:p>
+    <w:p>
+      <w:pPr>
+        <w:autoSpaceDE w:val="0"/>
+        <w:autoSpaceDN w:val="0"/>
+        <w:adjustRightInd w:val="0"/>
+        <w:rPr>
+          <w:rFonts w:ascii="Arial" w:hAnsi="Arial" w:cs="Arial"/>
+          <w:sz w:val="20"/>
+          <w:szCs w:val="20"/>
+        </w:rPr>
+      </w:pPr>
+    </w:p>
+    <w:p>
+      <w:pPr>
+        <w:autoSpaceDE w:val="0"/>
+        <w:autoSpaceDN w:val="0"/>
+        <w:adjustRightInd w:val="0"/>
+        <w:rPr>
+          <w:rFonts w:ascii="Arial" w:hAnsi="Arial" w:cs="Arial"/>
+          <w:b/>
+          <w:bCs/>
+          <w:sz w:val="20"/>
+          <w:szCs w:val="20"/>
+        </w:rPr>
+      </w:pPr>
+      <w:r>
+        <w:rPr>
+          <w:rFonts w:ascii="Arial" w:hAnsi="Arial" w:cs="Arial"/>
+          <w:b/>
+          <w:bCs/>
+          <w:sz w:val="20"/>
+          <w:szCs w:val="20"/>
+        </w:rPr>
+        <w:t>Advantages of Lambda expressions:</w:t>
+      </w:r>
+    </w:p>
+    <w:p>
+      <w:pPr>
+        <w:pStyle w:val="ListParagraph"/>
+        <w:numPr>
+          <w:ilvl w:val="0"/>
+          <w:numId w:val="1"/>
+        </w:numPr>
+        <w:autoSpaceDE w:val="0"/>
+        <w:autoSpaceDN w:val="0"/>
+        <w:adjustRightInd w:val="0"/>
+        <w:rPr>
+          <w:rFonts w:ascii="Arial" w:hAnsi="Arial" w:cs="Arial"/>
+          <w:sz w:val="20"/>
+          <w:szCs w:val="20"/>
+        </w:rPr>
+      </w:pPr>
+      <w:r>
+        <w:rPr>
+          <w:rFonts w:ascii="Arial" w:hAnsi="Arial" w:cs="Arial"/>
+          <w:sz w:val="20"/>
+          <w:szCs w:val="20"/>
+        </w:rPr>
+        <w:t>Reduce length of code, more readable code.</w:t>
+      </w:r>
+    </w:p>
+    <w:p>
+      <w:pPr>
+        <w:pStyle w:val="ListParagraph"/>
+        <w:numPr>
+          <w:ilvl w:val="0"/>
+          <w:numId w:val="1"/>
+        </w:numPr>
+        <w:autoSpaceDE w:val="0"/>
+        <w:autoSpaceDN w:val="0"/>
+        <w:adjustRightInd w:val="0"/>
+        <w:rPr>
+          <w:rFonts w:ascii="Arial" w:hAnsi="Arial" w:cs="Arial"/>
+          <w:sz w:val="20"/>
+          <w:szCs w:val="20"/>
+        </w:rPr>
+      </w:pPr>
+      <w:r>
+        <w:rPr>
+          <w:rFonts w:ascii="Arial" w:hAnsi="Arial" w:cs="Arial"/>
+          <w:sz w:val="20"/>
+          <w:szCs w:val="20"/>
+        </w:rPr>
+        <w:t>We can</w:t>
+      </w:r>
+      <w:r>
+        <w:rPr>
+          <w:rFonts w:ascii="Arial" w:hAnsi="Arial" w:cs="Arial"/>
+          <w:sz w:val="20"/>
+          <w:szCs w:val="20"/>
+        </w:rPr>
+        <w:t xml:space="preserve"> enable functional programming in Java</w:t>
+      </w:r>
+    </w:p>
+    <w:p>
+      <w:pPr>
+        <w:pStyle w:val="ListParagraph"/>
+        <w:numPr>
+          <w:ilvl w:val="0"/>
+          <w:numId w:val="1"/>
+        </w:numPr>
+        <w:autoSpaceDE w:val="0"/>
+        <w:autoSpaceDN w:val="0"/>
+        <w:adjustRightInd w:val="0"/>
+        <w:rPr>
+          <w:rFonts w:ascii="Arial" w:hAnsi="Arial" w:cs="Arial"/>
+          <w:sz w:val="20"/>
+          <w:szCs w:val="20"/>
+        </w:rPr>
+      </w:pPr>
+      <w:r>
+        <w:rPr>
+          <w:rFonts w:ascii="Arial" w:hAnsi="Arial" w:cs="Arial"/>
+          <w:sz w:val="20"/>
+          <w:szCs w:val="20"/>
+        </w:rPr>
+        <w:t>Resolve complexity of Inner class until some extent</w:t>
+      </w:r>
+    </w:p>
+    <w:p>
+      <w:pPr>
+        <w:pStyle w:val="ListParagraph"/>
+        <w:numPr>
+          <w:ilvl w:val="0"/>
+          <w:numId w:val="1"/>
+        </w:numPr>
+        <w:autoSpaceDE w:val="0"/>
+        <w:autoSpaceDN w:val="0"/>
+        <w:adjustRightInd w:val="0"/>
+        <w:rPr>
+          <w:rFonts w:ascii="Arial" w:hAnsi="Arial" w:cs="Arial"/>
+          <w:sz w:val="20"/>
+          <w:szCs w:val="20"/>
+        </w:rPr>
+      </w:pPr>
+      <w:r>
+        <w:rPr>
+          <w:rFonts w:ascii="Arial" w:hAnsi="Arial" w:cs="Arial"/>
+          <w:sz w:val="20"/>
+          <w:szCs w:val="20"/>
+        </w:rPr>
+        <w:t>We can handle procedures/functions just like values/arguments</w:t>
+      </w:r>
+    </w:p>
+    <w:p>
+      <w:pPr>
+        <w:pStyle w:val="ListParagraph"/>
+        <w:numPr>
+          <w:ilvl w:val="0"/>
+          <w:numId w:val="1"/>
+        </w:numPr>
+        <w:autoSpaceDE w:val="0"/>
+        <w:autoSpaceDN w:val="0"/>
+        <w:adjustRightInd w:val="0"/>
+        <w:rPr>
+          <w:rFonts w:ascii="Arial" w:hAnsi="Arial" w:cs="Arial"/>
+          <w:sz w:val="20"/>
+          <w:szCs w:val="20"/>
+        </w:rPr>
+      </w:pPr>
+      <w:r>
+        <w:rPr>
+          <w:rFonts w:ascii="Arial" w:hAnsi="Arial" w:cs="Arial"/>
+          <w:sz w:val="20"/>
+          <w:szCs w:val="20"/>
+        </w:rPr>
+        <w:t>Easier to use updated APIs and Libraries</w:t>
+      </w:r>
+    </w:p>
+    <w:p>
+      <w:pPr>
+        <w:pStyle w:val="ListParagraph"/>
+        <w:numPr>
+          <w:ilvl w:val="0"/>
+          <w:numId w:val="1"/>
+        </w:numPr>
+        <w:autoSpaceDE w:val="0"/>
+        <w:autoSpaceDN w:val="0"/>
+        <w:adjustRightInd w:val="0"/>
+        <w:rPr>
+          <w:rFonts w:ascii="Arial" w:hAnsi="Arial" w:cs="Arial"/>
+          <w:sz w:val="20"/>
+          <w:szCs w:val="20"/>
+        </w:rPr>
+      </w:pPr>
+      <w:r>
+        <w:rPr>
+          <w:rFonts w:ascii="Arial" w:hAnsi="Arial" w:cs="Arial"/>
+          <w:sz w:val="20"/>
+          <w:szCs w:val="20"/>
+        </w:rPr>
+        <w:t>Enable support for parallel processing.</w:t>
+      </w:r>
+    </w:p>
+    <w:p>
+      <w:pPr>
+        <w:autoSpaceDE w:val="0"/>
+        <w:autoSpaceDN w:val="0"/>
+        <w:adjustRightInd w:val="0"/>
+        <w:rPr>
+          <w:rFonts w:ascii="Arial" w:hAnsi="Arial" w:cs="Arial"/>
+          <w:sz w:val="20"/>
+          <w:szCs w:val="20"/>
+        </w:rPr>
+      </w:pPr>
+      <w:r>
+        <w:rPr>
+          <w:rFonts w:ascii="Arial" w:hAnsi="Arial" w:cs="Arial"/>
+          <w:sz w:val="20"/>
+          <w:szCs w:val="20"/>
+        </w:rPr>
+        <w:t xml:space="preserve"> </w:t>
+      </w:r>
+    </w:p>
+    <w:p>
+      <w:pPr>
+        <w:rPr>
+          <w:rFonts w:ascii="Arial" w:hAnsi="Arial" w:cs="Arial"/>
+          <w:b/>
+          <w:bCs/>
+          <w:sz w:val="20"/>
+          <w:szCs w:val="20"/>
+        </w:rPr>
+      </w:pPr>
+      <w:r>
+        <w:rPr>
+          <w:rFonts w:ascii="Arial" w:hAnsi="Arial" w:cs="Arial"/>
+          <w:b/>
+          <w:bCs/>
+          <w:sz w:val="20"/>
+          <w:szCs w:val="20"/>
+        </w:rPr>
+        <w:t>Default Methods</w:t>
+      </w:r>
+    </w:p>
+    <w:p>
+      <w:pPr>
+        <w:rPr>
+          <w:rFonts w:ascii="Arial" w:hAnsi="Arial" w:cs="Arial"/>
+          <w:b/>
+          <w:bCs/>
+          <w:sz w:val="20"/>
+          <w:szCs w:val="20"/>
+        </w:rPr>
+      </w:pPr>
+    </w:p>
+    <w:p>
+      <w:pPr>
+        <w:rPr>
+          <w:rFonts w:ascii="Arial" w:hAnsi="Arial" w:cs="Arial"/>
+          <w:sz w:val="20"/>
+          <w:szCs w:val="20"/>
+        </w:rPr>
+      </w:pPr>
+      <w:r>
+        <w:rPr>
+          <w:rFonts w:ascii="Arial" w:hAnsi="Arial" w:cs="Arial"/>
+          <w:b/>
+          <w:bCs/>
+          <w:sz w:val="20"/>
+          <w:szCs w:val="20"/>
+        </w:rPr>
+        <w:t xml:space="preserve">Every method in Interface: </w:t>
+      </w:r>
+      <w:r>
+        <w:rPr>
+          <w:rFonts w:ascii="Arial" w:hAnsi="Arial" w:cs="Arial"/>
+          <w:sz w:val="20"/>
+          <w:szCs w:val="20"/>
+        </w:rPr>
+        <w:t>public, abstract</w:t>
+      </w:r>
+      <w:r>
+        <w:rPr>
+          <w:rFonts w:ascii="Arial" w:hAnsi="Arial" w:cs="Arial"/>
+          <w:sz w:val="20"/>
+          <w:szCs w:val="20"/>
+        </w:rPr>
+        <w:t xml:space="preserve"> (till 1.7)</w:t>
+      </w:r>
+    </w:p>
+    <w:p>
+      <w:pPr>
+        <w:rPr>
+          <w:rFonts w:ascii="Arial" w:hAnsi="Arial" w:cs="Arial"/>
+          <w:sz w:val="20"/>
+          <w:szCs w:val="20"/>
+        </w:rPr>
+      </w:pPr>
+      <w:r>
+        <w:rPr>
+          <w:rFonts w:ascii="Arial" w:hAnsi="Arial" w:cs="Arial"/>
+          <w:b/>
+          <w:bCs/>
+          <w:sz w:val="20"/>
+          <w:szCs w:val="20"/>
+        </w:rPr>
+        <w:t xml:space="preserve">Every Variable: </w:t>
+      </w:r>
+      <w:r>
+        <w:rPr>
+          <w:rFonts w:ascii="Arial" w:hAnsi="Arial" w:cs="Arial"/>
+          <w:sz w:val="20"/>
+          <w:szCs w:val="20"/>
+        </w:rPr>
+        <w:t>public, static, final</w:t>
+      </w:r>
+    </w:p>
+    <w:p>
+      <w:pPr>
+        <w:rPr>
+          <w:rFonts w:ascii="Arial" w:hAnsi="Arial" w:cs="Arial"/>
+          <w:sz w:val="20"/>
+          <w:szCs w:val="20"/>
+        </w:rPr>
+      </w:pPr>
+    </w:p>
+    <w:p>
+      <w:pPr>
+        <w:rPr>
+          <w:rFonts w:ascii="Arial" w:hAnsi="Arial" w:cs="Arial"/>
+          <w:sz w:val="20"/>
+          <w:szCs w:val="20"/>
+        </w:rPr>
+      </w:pPr>
+      <w:r>
+        <w:rPr>
+          <w:rFonts w:ascii="Arial" w:hAnsi="Arial" w:cs="Arial"/>
+          <w:sz w:val="20"/>
+          <w:szCs w:val="20"/>
+        </w:rPr>
+        <w:t>From 1.8 we can method with implementation with default keyword, then what is the difference between abstract class and interface?</w:t>
+      </w:r>
+    </w:p>
+    <w:p>
+      <w:pPr>
+        <w:rPr>
+          <w:rFonts w:ascii="Arial" w:hAnsi="Arial" w:cs="Arial"/>
+          <w:sz w:val="20"/>
+          <w:szCs w:val="20"/>
+        </w:rPr>
+      </w:pPr>
+    </w:p>
+    <w:tbl>
+      <w:tblPr>
+        <w:tblStyle w:val="TableGrid"/>
+        <w:tblW w:w="0" w:type="auto"/>
+        <w:tblLook w:val="04A0" w:firstRow="1" w:lastRow="0" w:firstColumn="1" w:lastColumn="0" w:noHBand="0" w:noVBand="1"/>
+      </w:tblPr>
+      <w:tblGrid>
+        <w:gridCol w:w="4675"/>
+        <w:gridCol w:w="4675"/>
+      </w:tblGrid>
+      <w:tr>
+        <w:tc>
+          <w:tcPr>
+            <w:tcW w:w="4675" w:type="dxa"/>
+          </w:tcPr>
+          <w:p>
+            <w:pPr>
+              <w:rPr>
+                <w:rFonts w:ascii="Arial" w:hAnsi="Arial" w:cs="Arial"/>
+                <w:b/>
+                <w:bCs/>
+                <w:sz w:val="20"/>
+                <w:szCs w:val="20"/>
+              </w:rPr>
+            </w:pPr>
+            <w:r>
+              <w:rPr>
+                <w:rFonts w:ascii="Arial" w:hAnsi="Arial" w:cs="Arial"/>
+                <w:b/>
+                <w:bCs/>
+                <w:sz w:val="20"/>
+                <w:szCs w:val="20"/>
+              </w:rPr>
+              <w:t>Interface with default method</w:t>
+            </w:r>
+          </w:p>
+        </w:tc>
+        <w:tc>
+          <w:tcPr>
+            <w:tcW w:w="4675" w:type="dxa"/>
+          </w:tcPr>
+          <w:p>
+            <w:pPr>
+              <w:rPr>
+                <w:rFonts w:ascii="Arial" w:hAnsi="Arial" w:cs="Arial"/>
+                <w:b/>
+                <w:bCs/>
+                <w:sz w:val="20"/>
+                <w:szCs w:val="20"/>
+              </w:rPr>
+            </w:pPr>
+            <w:r>
+              <w:rPr>
+                <w:rFonts w:ascii="Arial" w:hAnsi="Arial" w:cs="Arial"/>
+                <w:b/>
+                <w:bCs/>
+                <w:sz w:val="20"/>
+                <w:szCs w:val="20"/>
+              </w:rPr>
+              <w:t>Abstract class</w:t>
+            </w:r>
+          </w:p>
+        </w:tc>
+      </w:tr>
+      <w:tr>
+        <w:tc>
+          <w:tcPr>
+            <w:tcW w:w="4675" w:type="dxa"/>
+          </w:tcPr>
+          <w:p>
+            <w:pPr>
+              <w:rPr>
+                <w:rFonts w:ascii="Arial" w:hAnsi="Arial" w:cs="Arial"/>
+                <w:sz w:val="20"/>
+                <w:szCs w:val="20"/>
+              </w:rPr>
+            </w:pPr>
+            <w:r>
+              <w:rPr>
+                <w:rFonts w:ascii="Arial" w:hAnsi="Arial" w:cs="Arial"/>
+                <w:sz w:val="20"/>
+                <w:szCs w:val="20"/>
+              </w:rPr>
+              <w:t>Inside interface every variable is public, static, final. We cannot declare instance variables</w:t>
+            </w:r>
+          </w:p>
+        </w:tc>
+        <w:tc>
+          <w:tcPr>
+            <w:tcW w:w="4675" w:type="dxa"/>
+          </w:tcPr>
+          <w:p>
+            <w:pPr>
+              <w:rPr>
+                <w:rFonts w:ascii="Arial" w:hAnsi="Arial" w:cs="Arial"/>
+                <w:sz w:val="20"/>
+                <w:szCs w:val="20"/>
+              </w:rPr>
+            </w:pPr>
+            <w:r>
+              <w:rPr>
+                <w:rFonts w:ascii="Arial" w:hAnsi="Arial" w:cs="Arial"/>
+                <w:sz w:val="20"/>
+                <w:szCs w:val="20"/>
+              </w:rPr>
+              <w:t>We can declare instance variables required for child class</w:t>
+            </w:r>
+          </w:p>
+        </w:tc>
+      </w:tr>
+      <w:tr>
+        <w:tc>
+          <w:tcPr>
+            <w:tcW w:w="4675" w:type="dxa"/>
+          </w:tcPr>
+          <w:p>
+            <w:pPr>
+              <w:rPr>
+                <w:rFonts w:ascii="Arial" w:hAnsi="Arial" w:cs="Arial"/>
+                <w:sz w:val="20"/>
+                <w:szCs w:val="20"/>
+              </w:rPr>
+            </w:pPr>
+            <w:r>
+              <w:rPr>
+                <w:rFonts w:ascii="Arial" w:hAnsi="Arial" w:cs="Arial"/>
+                <w:sz w:val="20"/>
+                <w:szCs w:val="20"/>
+              </w:rPr>
+              <w:t>Interface never talks about state of object</w:t>
+            </w:r>
+          </w:p>
+        </w:tc>
+        <w:tc>
+          <w:tcPr>
+            <w:tcW w:w="4675" w:type="dxa"/>
+          </w:tcPr>
+          <w:p>
+            <w:pPr>
+              <w:rPr>
+                <w:rFonts w:ascii="Arial" w:hAnsi="Arial" w:cs="Arial"/>
+                <w:sz w:val="20"/>
+                <w:szCs w:val="20"/>
+              </w:rPr>
+            </w:pPr>
+            <w:r>
+              <w:rPr>
+                <w:rFonts w:ascii="Arial" w:hAnsi="Arial" w:cs="Arial"/>
+                <w:sz w:val="20"/>
+                <w:szCs w:val="20"/>
+              </w:rPr>
+              <w:t>Abstract class can talk about state of object</w:t>
+            </w:r>
+          </w:p>
+        </w:tc>
+      </w:tr>
+      <w:tr>
+        <w:tc>
+          <w:tcPr>
+            <w:tcW w:w="4675" w:type="dxa"/>
+          </w:tcPr>
+          <w:p>
+            <w:pPr>
+              <w:rPr>
+                <w:rFonts w:ascii="Arial" w:hAnsi="Arial" w:cs="Arial"/>
+                <w:sz w:val="20"/>
+                <w:szCs w:val="20"/>
+              </w:rPr>
+            </w:pPr>
+            <w:r>
+              <w:rPr>
+                <w:rFonts w:ascii="Arial" w:hAnsi="Arial" w:cs="Arial"/>
+                <w:sz w:val="20"/>
+                <w:szCs w:val="20"/>
+              </w:rPr>
+              <w:t>No constructors</w:t>
+            </w:r>
+          </w:p>
+        </w:tc>
+        <w:tc>
+          <w:tcPr>
+            <w:tcW w:w="4675" w:type="dxa"/>
+          </w:tcPr>
+          <w:p>
+            <w:pPr>
+              <w:rPr>
+                <w:rFonts w:ascii="Arial" w:hAnsi="Arial" w:cs="Arial"/>
+                <w:sz w:val="20"/>
+                <w:szCs w:val="20"/>
+              </w:rPr>
+            </w:pPr>
+            <w:r>
+              <w:rPr>
+                <w:rFonts w:ascii="Arial" w:hAnsi="Arial" w:cs="Arial"/>
+                <w:sz w:val="20"/>
+                <w:szCs w:val="20"/>
+              </w:rPr>
+              <w:t>Can have constructors</w:t>
+            </w:r>
+          </w:p>
+        </w:tc>
+      </w:tr>
+      <w:tr>
+        <w:tc>
+          <w:tcPr>
+            <w:tcW w:w="4675" w:type="dxa"/>
+          </w:tcPr>
+          <w:p>
+            <w:pPr>
+              <w:rPr>
+                <w:rFonts w:ascii="Arial" w:hAnsi="Arial" w:cs="Arial"/>
+                <w:sz w:val="20"/>
+                <w:szCs w:val="20"/>
+              </w:rPr>
+            </w:pPr>
+            <w:r>
+              <w:rPr>
+                <w:rFonts w:ascii="Arial" w:hAnsi="Arial" w:cs="Arial"/>
+                <w:sz w:val="20"/>
+                <w:szCs w:val="20"/>
+              </w:rPr>
+              <w:t>No static and instance blocks</w:t>
+            </w:r>
+          </w:p>
+        </w:tc>
+        <w:tc>
+          <w:tcPr>
+            <w:tcW w:w="4675" w:type="dxa"/>
+          </w:tcPr>
+          <w:p>
+            <w:pPr>
+              <w:rPr>
+                <w:rFonts w:ascii="Arial" w:hAnsi="Arial" w:cs="Arial"/>
+                <w:sz w:val="20"/>
+                <w:szCs w:val="20"/>
+              </w:rPr>
+            </w:pPr>
+            <w:r>
+              <w:rPr>
+                <w:rFonts w:ascii="Arial" w:hAnsi="Arial" w:cs="Arial"/>
+                <w:sz w:val="20"/>
+                <w:szCs w:val="20"/>
+              </w:rPr>
+              <w:t>Static blocks, instance blocks allowed</w:t>
+            </w:r>
+          </w:p>
+        </w:tc>
+      </w:tr>
+      <w:tr>
+        <w:tc>
+          <w:tcPr>
+            <w:tcW w:w="4675" w:type="dxa"/>
+          </w:tcPr>
+          <w:p>
+            <w:pPr>
+              <w:rPr>
+                <w:rFonts w:ascii="Arial" w:hAnsi="Arial" w:cs="Arial"/>
+                <w:sz w:val="20"/>
+                <w:szCs w:val="20"/>
+              </w:rPr>
+            </w:pPr>
+            <w:r>
+              <w:rPr>
+                <w:rFonts w:ascii="Arial" w:hAnsi="Arial" w:cs="Arial"/>
+                <w:sz w:val="20"/>
+                <w:szCs w:val="20"/>
+              </w:rPr>
+              <w:t>Functional interface with default methods can refer Lambda expression</w:t>
+            </w:r>
+          </w:p>
+        </w:tc>
+        <w:tc>
+          <w:tcPr>
+            <w:tcW w:w="4675" w:type="dxa"/>
+          </w:tcPr>
+          <w:p>
+            <w:pPr>
+              <w:rPr>
+                <w:rFonts w:ascii="Arial" w:hAnsi="Arial" w:cs="Arial"/>
+                <w:sz w:val="20"/>
+                <w:szCs w:val="20"/>
+              </w:rPr>
+            </w:pPr>
+            <w:r>
+              <w:rPr>
+                <w:rFonts w:ascii="Arial" w:hAnsi="Arial" w:cs="Arial"/>
+                <w:sz w:val="20"/>
+                <w:szCs w:val="20"/>
+              </w:rPr>
+              <w:t>Abstract class can’t refer lambda expressions</w:t>
+            </w:r>
+          </w:p>
+        </w:tc>
+      </w:tr>
+      <w:tr>
+        <w:tc>
+          <w:tcPr>
+            <w:tcW w:w="4675" w:type="dxa"/>
+          </w:tcPr>
+          <w:p>
+            <w:pPr>
+              <w:rPr>
+                <w:rFonts w:ascii="Arial" w:hAnsi="Arial" w:cs="Arial"/>
+                <w:sz w:val="20"/>
+                <w:szCs w:val="20"/>
+              </w:rPr>
+            </w:pPr>
+            <w:r>
+              <w:rPr>
+                <w:rFonts w:ascii="Arial" w:hAnsi="Arial" w:cs="Arial"/>
+                <w:sz w:val="20"/>
+                <w:szCs w:val="20"/>
+              </w:rPr>
+              <w:t>Inside interface we can’t override object class methods</w:t>
+            </w:r>
+          </w:p>
+        </w:tc>
+        <w:tc>
+          <w:tcPr>
+            <w:tcW w:w="4675" w:type="dxa"/>
+          </w:tcPr>
+          <w:p>
+            <w:pPr>
+              <w:rPr>
+                <w:rFonts w:ascii="Arial" w:hAnsi="Arial" w:cs="Arial"/>
+                <w:sz w:val="20"/>
+                <w:szCs w:val="20"/>
+              </w:rPr>
+            </w:pPr>
+            <w:r>
+              <w:rPr>
+                <w:rFonts w:ascii="Arial" w:hAnsi="Arial" w:cs="Arial"/>
+                <w:sz w:val="20"/>
+                <w:szCs w:val="20"/>
+              </w:rPr>
+              <w:t>In</w:t>
+            </w:r>
+            <w:r>
+              <w:rPr>
+                <w:rFonts w:ascii="Arial" w:hAnsi="Arial" w:cs="Arial"/>
+                <w:sz w:val="20"/>
+                <w:szCs w:val="20"/>
+              </w:rPr>
+              <w:t>side abstract class we can override object class methods.</w:t>
+            </w:r>
+          </w:p>
+        </w:tc>
+      </w:tr>
+    </w:tbl>
+    <w:p>
+      <w:pPr>
+        <w:rPr>
+          <w:rFonts w:ascii="Arial" w:hAnsi="Arial" w:cs="Arial"/>
+          <w:b/>
+          <w:bCs/>
+          <w:sz w:val="20"/>
+          <w:szCs w:val="20"/>
+        </w:rPr>
+      </w:pPr>
+    </w:p>
+    <w:p>
+      <w:pPr>
+        <w:rPr>
+          <w:rFonts w:ascii="Arial" w:hAnsi="Arial" w:cs="Arial"/>
+          <w:b/>
+          <w:bCs/>
+          <w:sz w:val="20"/>
+          <w:szCs w:val="20"/>
+        </w:rPr>
+      </w:pPr>
+      <w:r>
+        <w:rPr>
+          <w:rFonts w:ascii="Arial" w:hAnsi="Arial" w:cs="Arial"/>
+          <w:b/>
+          <w:bCs/>
+          <w:sz w:val="20"/>
+          <w:szCs w:val="20"/>
+        </w:rPr>
+        <w:t>Static Methods</w:t>
+      </w:r>
+    </w:p>
+    <w:p>
+      <w:pPr>
+        <w:rPr>
+          <w:rFonts w:ascii="Arial" w:hAnsi="Arial" w:cs="Arial"/>
+          <w:b/>
+          <w:bCs/>
+          <w:sz w:val="20"/>
+          <w:szCs w:val="20"/>
+        </w:rPr>
+      </w:pPr>
+    </w:p>
+    <w:p>
+      <w:pPr>
+        <w:rPr>
+          <w:rFonts w:ascii="Arial" w:hAnsi="Arial" w:cs="Arial"/>
+          <w:sz w:val="20"/>
+          <w:szCs w:val="20"/>
+        </w:rPr>
+      </w:pPr>
+      <w:r>
+        <w:rPr>
+          <w:rFonts w:ascii="Arial" w:hAnsi="Arial" w:cs="Arial"/>
+          <w:sz w:val="20"/>
+          <w:szCs w:val="20"/>
+        </w:rPr>
+        <w:t>Any class can call these static methods, doesn’t need to implement this inter</w:t>
+      </w:r>
+      <w:r>
+        <w:rPr>
+          <w:rFonts w:ascii="Arial" w:hAnsi="Arial" w:cs="Arial"/>
+          <w:sz w:val="20"/>
+          <w:szCs w:val="20"/>
+        </w:rPr>
+        <w:t>f</w:t>
+      </w:r>
+      <w:r>
+        <w:rPr>
+          <w:rFonts w:ascii="Arial" w:hAnsi="Arial" w:cs="Arial"/>
+          <w:sz w:val="20"/>
+          <w:szCs w:val="20"/>
+        </w:rPr>
+        <w:t>ace.</w:t>
+      </w:r>
+      <w:r>
+        <w:rPr>
+          <w:rFonts w:ascii="Arial" w:hAnsi="Arial" w:cs="Arial"/>
+          <w:sz w:val="20"/>
+          <w:szCs w:val="20"/>
+        </w:rPr>
+        <w:t xml:space="preserve"> Just to define general utility method. Only way to call this method is </w:t>
+      </w:r>
+      <w:proofErr w:type="spellStart"/>
+      <w:r>
+        <w:rPr>
+          <w:rFonts w:ascii="Arial" w:hAnsi="Arial" w:cs="Arial"/>
+          <w:sz w:val="20"/>
+          <w:szCs w:val="20"/>
+        </w:rPr>
+        <w:t>InterfaceName.methodName</w:t>
+      </w:r>
+      <w:proofErr w:type="spellEnd"/>
+      <w:r>
+        <w:rPr>
+          <w:rFonts w:ascii="Arial" w:hAnsi="Arial" w:cs="Arial"/>
+          <w:sz w:val="20"/>
+          <w:szCs w:val="20"/>
+        </w:rPr>
+        <w:t>();</w:t>
+      </w:r>
+    </w:p>
+    <w:p>
+      <w:pPr>
+        <w:rPr>
+          <w:rFonts w:ascii="Arial" w:hAnsi="Arial" w:cs="Arial"/>
+          <w:sz w:val="20"/>
+          <w:szCs w:val="20"/>
+        </w:rPr>
+      </w:pPr>
+      <w:r>
+        <w:rPr>
+          <w:rFonts w:ascii="Arial" w:hAnsi="Arial" w:cs="Arial"/>
+          <w:sz w:val="20"/>
+          <w:szCs w:val="20"/>
+        </w:rPr>
+        <w:t xml:space="preserve">By </w:t>
+      </w:r>
+      <w:r>
+        <w:rPr>
+          <w:rFonts w:ascii="Arial" w:hAnsi="Arial" w:cs="Arial"/>
+          <w:sz w:val="20"/>
+          <w:szCs w:val="20"/>
+        </w:rPr>
+        <w:t>default,</w:t>
+      </w:r>
+      <w:r>
+        <w:rPr>
+          <w:rFonts w:ascii="Arial" w:hAnsi="Arial" w:cs="Arial"/>
+          <w:sz w:val="20"/>
+          <w:szCs w:val="20"/>
+        </w:rPr>
+        <w:t xml:space="preserve"> method is not available to the implementation class, always use </w:t>
+      </w:r>
+      <w:proofErr w:type="spellStart"/>
+      <w:r>
+        <w:rPr>
+          <w:rFonts w:ascii="Arial" w:hAnsi="Arial" w:cs="Arial"/>
+          <w:sz w:val="20"/>
+          <w:szCs w:val="20"/>
+        </w:rPr>
+        <w:t>InterfaceName</w:t>
+      </w:r>
+      <w:proofErr w:type="spellEnd"/>
+      <w:r>
+        <w:rPr>
+          <w:rFonts w:ascii="Arial" w:hAnsi="Arial" w:cs="Arial"/>
+          <w:sz w:val="20"/>
+          <w:szCs w:val="20"/>
+        </w:rPr>
+        <w:t xml:space="preserve"> and method name to invoke.</w:t>
+      </w:r>
+    </w:p>
+    <w:p>
+      <w:pPr>
+        <w:rPr>
+          <w:rFonts w:ascii="Arial" w:hAnsi="Arial" w:cs="Arial"/>
+          <w:sz w:val="20"/>
+          <w:szCs w:val="20"/>
+        </w:rPr>
+      </w:pPr>
+    </w:p>
+    <w:p>
+      <w:pPr>
+        <w:rPr>
+          <w:rFonts w:ascii="Arial" w:hAnsi="Arial" w:cs="Arial"/>
+          <w:sz w:val="20"/>
+          <w:szCs w:val="20"/>
+        </w:rPr>
+      </w:pPr>
+      <w:r>
+        <w:rPr>
+          <w:rFonts w:ascii="Arial" w:hAnsi="Arial" w:cs="Arial"/>
+          <w:sz w:val="20"/>
+          <w:szCs w:val="20"/>
+        </w:rPr>
+        <w:t xml:space="preserve">Interface static methods </w:t>
+      </w:r>
+      <w:proofErr w:type="spellStart"/>
+      <w:r>
+        <w:rPr>
+          <w:rFonts w:ascii="Arial" w:hAnsi="Arial" w:cs="Arial"/>
+          <w:sz w:val="20"/>
+          <w:szCs w:val="20"/>
+        </w:rPr>
+        <w:t>wrt</w:t>
+      </w:r>
+      <w:proofErr w:type="spellEnd"/>
+      <w:r>
+        <w:rPr>
+          <w:rFonts w:ascii="Arial" w:hAnsi="Arial" w:cs="Arial"/>
+          <w:sz w:val="20"/>
+          <w:szCs w:val="20"/>
+        </w:rPr>
+        <w:t xml:space="preserve"> Overriding: overriding concept not applicable for interface static method. We can use same method name in class as static method, but not overriding.</w:t>
+      </w:r>
+    </w:p>
+    <w:p>
+      <w:pPr>
+        <w:rPr>
+          <w:rFonts w:ascii="Arial" w:hAnsi="Arial" w:cs="Arial"/>
+          <w:sz w:val="20"/>
+          <w:szCs w:val="20"/>
+        </w:rPr>
+      </w:pPr>
+    </w:p>
+    <w:p>
+      <w:pPr>
+        <w:rPr>
+          <w:rFonts w:ascii="Arial" w:hAnsi="Arial" w:cs="Arial"/>
+          <w:sz w:val="20"/>
+          <w:szCs w:val="20"/>
+        </w:rPr>
+      </w:pPr>
+      <w:r>
+        <w:rPr>
+          <w:rFonts w:ascii="Arial" w:hAnsi="Arial" w:cs="Arial"/>
+          <w:sz w:val="20"/>
+          <w:szCs w:val="20"/>
+        </w:rPr>
+        <w:t xml:space="preserve">Interface have method: public static void m1() </w:t>
+      </w:r>
+      <w:proofErr w:type="gramStart"/>
+      <w:r>
+        <w:rPr>
+          <w:rFonts w:ascii="Arial" w:hAnsi="Arial" w:cs="Arial"/>
+          <w:sz w:val="20"/>
+          <w:szCs w:val="20"/>
+        </w:rPr>
+        <w:t>{ }</w:t>
+      </w:r>
+      <w:proofErr w:type="gramEnd"/>
+    </w:p>
+    <w:p>
+      <w:pPr>
+        <w:rPr>
+          <w:rFonts w:ascii="Arial" w:hAnsi="Arial" w:cs="Arial"/>
+          <w:sz w:val="20"/>
+          <w:szCs w:val="20"/>
+        </w:rPr>
+      </w:pPr>
+      <w:r>
+        <w:rPr>
+          <w:rFonts w:ascii="Arial" w:hAnsi="Arial" w:cs="Arial"/>
+          <w:sz w:val="20"/>
+          <w:szCs w:val="20"/>
+        </w:rPr>
+        <w:t>Class can have any one of these method signatures:</w:t>
+      </w:r>
+    </w:p>
+    <w:p>
+      <w:pPr>
+        <w:rPr>
+          <w:rFonts w:ascii="Arial" w:hAnsi="Arial" w:cs="Arial"/>
+          <w:sz w:val="20"/>
+          <w:szCs w:val="20"/>
+        </w:rPr>
+      </w:pPr>
+      <w:r>
+        <w:rPr>
+          <w:rFonts w:ascii="Arial" w:hAnsi="Arial" w:cs="Arial"/>
+          <w:sz w:val="20"/>
+          <w:szCs w:val="20"/>
+        </w:rPr>
+        <w:tab/>
+        <w:t>Public static void m1() {}</w:t>
+      </w:r>
+    </w:p>
+    <w:p>
+      <w:pPr>
+        <w:rPr>
+          <w:rFonts w:ascii="Arial" w:hAnsi="Arial" w:cs="Arial"/>
+          <w:sz w:val="20"/>
+          <w:szCs w:val="20"/>
+        </w:rPr>
+      </w:pPr>
+      <w:r>
+        <w:rPr>
+          <w:rFonts w:ascii="Arial" w:hAnsi="Arial" w:cs="Arial"/>
+          <w:sz w:val="20"/>
+          <w:szCs w:val="20"/>
+        </w:rPr>
+        <w:tab/>
+        <w:t>Public void m1() {}</w:t>
+      </w:r>
+    </w:p>
+    <w:p>
+      <w:pPr>
+        <w:rPr>
+          <w:rFonts w:ascii="Arial" w:hAnsi="Arial" w:cs="Arial"/>
+          <w:sz w:val="20"/>
+          <w:szCs w:val="20"/>
+        </w:rPr>
+      </w:pPr>
+      <w:r>
+        <w:rPr>
+          <w:rFonts w:ascii="Arial" w:hAnsi="Arial" w:cs="Arial"/>
+          <w:sz w:val="20"/>
+          <w:szCs w:val="20"/>
+        </w:rPr>
+        <w:tab/>
+        <w:t>Private static void m1() {}</w:t>
+      </w:r>
+    </w:p>
+    <w:p>
+      <w:pPr>
+        <w:rPr>
+          <w:rFonts w:ascii="Arial" w:hAnsi="Arial" w:cs="Arial"/>
+          <w:sz w:val="20"/>
+          <w:szCs w:val="20"/>
+        </w:rPr>
+      </w:pPr>
+    </w:p>
+    <w:p>
+      <w:pPr>
+        <w:rPr>
+          <w:rFonts w:ascii="Arial" w:hAnsi="Arial" w:cs="Arial"/>
+          <w:sz w:val="20"/>
+          <w:szCs w:val="20"/>
+        </w:rPr>
+      </w:pPr>
+    </w:p>
+    <w:p>
+      <w:pPr>
+        <w:rPr>
+          <w:rFonts w:ascii="Arial" w:hAnsi="Arial" w:cs="Arial"/>
+          <w:b/>
+          <w:bCs/>
+          <w:color w:val="000000" w:themeColor="text1"/>
+          <w:sz w:val="20"/>
+          <w:szCs w:val="20"/>
+        </w:rPr>
+      </w:pPr>
+      <w:r>
+        <w:rPr>
+          <w:rFonts w:ascii="Arial" w:hAnsi="Arial" w:cs="Arial"/>
+          <w:b/>
+          <w:bCs/>
+          <w:color w:val="FFFFFF" w:themeColor="background1"/>
+          <w:sz w:val="20"/>
+          <w:szCs w:val="20"/>
+          <w:highlight w:val="magenta"/>
+        </w:rPr>
+        <w:t>Functional Interfaces</w:t>
+      </w:r>
+      <w:r>
+        <w:rPr>
+          <w:rFonts w:ascii="Arial" w:hAnsi="Arial" w:cs="Arial"/>
+          <w:b/>
+          <w:bCs/>
+          <w:color w:val="FFFFFF" w:themeColor="background1"/>
+          <w:sz w:val="20"/>
+          <w:szCs w:val="20"/>
+        </w:rPr>
+        <w:t xml:space="preserve"> </w:t>
+      </w:r>
+      <w:r>
+        <w:rPr>
+          <w:rFonts w:ascii="Arial" w:hAnsi="Arial" w:cs="Arial"/>
+          <w:b/>
+          <w:bCs/>
+          <w:color w:val="000000" w:themeColor="text1"/>
+          <w:sz w:val="20"/>
+          <w:szCs w:val="20"/>
+        </w:rPr>
+        <w:t>(</w:t>
+      </w:r>
+      <w:proofErr w:type="spellStart"/>
+      <w:proofErr w:type="gramStart"/>
+      <w:r>
+        <w:rPr>
+          <w:rFonts w:ascii="Arial" w:hAnsi="Arial" w:cs="Arial"/>
+          <w:b/>
+          <w:bCs/>
+          <w:color w:val="000000" w:themeColor="text1"/>
+          <w:sz w:val="20"/>
+          <w:szCs w:val="20"/>
+        </w:rPr>
+        <w:t>java.util</w:t>
+      </w:r>
+      <w:proofErr w:type="gramEnd"/>
+      <w:r>
+        <w:rPr>
+          <w:rFonts w:ascii="Arial" w:hAnsi="Arial" w:cs="Arial"/>
+          <w:b/>
+          <w:bCs/>
+          <w:color w:val="000000" w:themeColor="text1"/>
+          <w:sz w:val="20"/>
+          <w:szCs w:val="20"/>
+        </w:rPr>
+        <w:t>.function</w:t>
+      </w:r>
+      <w:proofErr w:type="spellEnd"/>
+      <w:r>
+        <w:rPr>
+          <w:rFonts w:ascii="Arial" w:hAnsi="Arial" w:cs="Arial"/>
+          <w:b/>
+          <w:bCs/>
+          <w:color w:val="000000" w:themeColor="text1"/>
+          <w:sz w:val="20"/>
+          <w:szCs w:val="20"/>
+        </w:rPr>
+        <w:t>)</w:t>
+      </w:r>
+    </w:p>
+    <w:p>
+      <w:pPr>
+        <w:pStyle w:val="ListParagraph"/>
+        <w:numPr>
+          <w:ilvl w:val="0"/>
+          <w:numId w:val="2"/>
+        </w:numPr>
+        <w:rPr>
+          <w:rFonts w:ascii="Arial" w:hAnsi="Arial" w:cs="Arial"/>
+          <w:b/>
+          <w:bCs/>
+          <w:sz w:val="20"/>
+          <w:szCs w:val="20"/>
+        </w:rPr>
+      </w:pPr>
+      <w:r>
+        <w:rPr>
+          <w:rFonts w:ascii="Arial" w:hAnsi="Arial" w:cs="Arial"/>
+          <w:sz w:val="20"/>
+          <w:szCs w:val="20"/>
+        </w:rPr>
+        <w:t>Predicate</w:t>
+      </w:r>
+      <w:r>
+        <w:rPr>
+          <w:rFonts w:ascii="Arial" w:hAnsi="Arial" w:cs="Arial"/>
+          <w:sz w:val="20"/>
+          <w:szCs w:val="20"/>
+        </w:rPr>
+        <w:t xml:space="preserve">: perform some conditional check and return true or false. </w:t>
+      </w:r>
+    </w:p>
+    <w:p>
+      <w:pPr>
+        <w:pStyle w:val="ListParagraph"/>
+        <w:numPr>
+          <w:ilvl w:val="0"/>
+          <w:numId w:val="2"/>
+        </w:numPr>
+        <w:rPr>
+          <w:rFonts w:ascii="Arial" w:hAnsi="Arial" w:cs="Arial"/>
+          <w:b/>
+          <w:bCs/>
+          <w:sz w:val="20"/>
+          <w:szCs w:val="20"/>
+        </w:rPr>
+      </w:pPr>
+      <w:r>
+        <w:rPr>
+          <w:rFonts w:ascii="Arial" w:hAnsi="Arial" w:cs="Arial"/>
+          <w:sz w:val="20"/>
+          <w:szCs w:val="20"/>
+        </w:rPr>
+        <w:t>Function</w:t>
+      </w:r>
+    </w:p>
+    <w:p>
+      <w:pPr>
+        <w:pStyle w:val="ListParagraph"/>
+        <w:numPr>
+          <w:ilvl w:val="0"/>
+          <w:numId w:val="2"/>
+        </w:numPr>
+        <w:rPr>
+          <w:rFonts w:ascii="Arial" w:hAnsi="Arial" w:cs="Arial"/>
+          <w:b/>
+          <w:bCs/>
+          <w:sz w:val="20"/>
+          <w:szCs w:val="20"/>
+        </w:rPr>
+      </w:pPr>
+      <w:r>
+        <w:rPr>
+          <w:rFonts w:ascii="Arial" w:hAnsi="Arial" w:cs="Arial"/>
+          <w:sz w:val="20"/>
+          <w:szCs w:val="20"/>
+        </w:rPr>
+        <w:t>Consumer</w:t>
+      </w:r>
+    </w:p>
+    <w:p>
+      <w:pPr>
+        <w:pStyle w:val="ListParagraph"/>
+        <w:numPr>
+          <w:ilvl w:val="0"/>
+          <w:numId w:val="2"/>
+        </w:numPr>
+        <w:rPr>
+          <w:rFonts w:ascii="Arial" w:hAnsi="Arial" w:cs="Arial"/>
+          <w:b/>
+          <w:bCs/>
+          <w:sz w:val="20"/>
+          <w:szCs w:val="20"/>
+        </w:rPr>
+      </w:pPr>
+      <w:r>
+        <w:rPr>
+          <w:rFonts w:ascii="Arial" w:hAnsi="Arial" w:cs="Arial"/>
+          <w:sz w:val="20"/>
+          <w:szCs w:val="20"/>
+        </w:rPr>
+        <w:t>Supplier</w:t>
+      </w:r>
+    </w:p>
+    <w:p>
+      <w:pPr>
+        <w:pStyle w:val="ListParagraph"/>
+        <w:ind w:left="1080"/>
+        <w:rPr>
+          <w:rFonts w:ascii="Arial" w:hAnsi="Arial" w:cs="Arial"/>
+          <w:sz w:val="20"/>
+          <w:szCs w:val="20"/>
+        </w:rPr>
+      </w:pPr>
+    </w:p>
+    <w:p>
+      <w:pPr>
+        <w:pStyle w:val="ListParagraph"/>
+        <w:ind w:left="1080"/>
+        <w:rPr>
+          <w:rFonts w:ascii="Arial" w:hAnsi="Arial" w:cs="Arial"/>
+          <w:sz w:val="20"/>
+          <w:szCs w:val="20"/>
+        </w:rPr>
+      </w:pPr>
+    </w:p>
+    <w:p>
+      <w:pPr>
+        <w:pStyle w:val="ListParagraph"/>
+        <w:ind w:left="1080"/>
+        <w:rPr>
+          <w:rFonts w:ascii="Arial" w:hAnsi="Arial" w:cs="Arial"/>
+          <w:sz w:val="20"/>
+          <w:szCs w:val="20"/>
+        </w:rPr>
+      </w:pPr>
+    </w:p>
+    <w:p>
+      <w:pPr>
+        <w:rPr>
+          <w:rFonts w:ascii="Arial" w:hAnsi="Arial" w:cs="Arial"/>
+          <w:sz w:val="20"/>
+          <w:szCs w:val="20"/>
+        </w:rPr>
+      </w:pPr>
+    </w:p>
+    <w:p>
+      <w:pPr>
+        <w:rPr>
+          <w:rFonts w:ascii="Arial" w:hAnsi="Arial" w:cs="Arial"/>
+          <w:sz w:val="20"/>
+          <w:szCs w:val="20"/>
+        </w:rPr>
+      </w:pPr>
+      <w:r>
+        <w:rPr>
+          <w:rFonts w:ascii="Arial" w:hAnsi="Arial" w:cs="Arial"/>
+          <w:sz w:val="20"/>
+          <w:szCs w:val="20"/>
+        </w:rPr>
+        <w:lastRenderedPageBreak/>
+        <w:t>Interface Predicate&lt;T</w:t>
+      </w:r>
+      <w:proofErr w:type="gramStart"/>
+      <w:r>
+        <w:rPr>
+          <w:rFonts w:ascii="Arial" w:hAnsi="Arial" w:cs="Arial"/>
+          <w:sz w:val="20"/>
+          <w:szCs w:val="20"/>
+        </w:rPr>
+        <w:t>&gt;{</w:t>
+      </w:r>
+      <w:proofErr w:type="gramEnd"/>
+    </w:p>
+    <w:p>
+      <w:pPr>
+        <w:rPr>
+          <w:rFonts w:ascii="Arial" w:hAnsi="Arial" w:cs="Arial"/>
+          <w:sz w:val="20"/>
+          <w:szCs w:val="20"/>
+        </w:rPr>
+      </w:pPr>
+      <w:r>
+        <w:rPr>
+          <w:rFonts w:ascii="Arial" w:hAnsi="Arial" w:cs="Arial"/>
+          <w:sz w:val="20"/>
+          <w:szCs w:val="20"/>
+        </w:rPr>
+        <w:tab/>
+      </w:r>
+      <w:proofErr w:type="spellStart"/>
+      <w:r>
+        <w:rPr>
+          <w:rFonts w:ascii="Arial" w:hAnsi="Arial" w:cs="Arial"/>
+          <w:sz w:val="20"/>
+          <w:szCs w:val="20"/>
+        </w:rPr>
+        <w:t>boolean</w:t>
+      </w:r>
+      <w:proofErr w:type="spellEnd"/>
+      <w:r>
+        <w:rPr>
+          <w:rFonts w:ascii="Arial" w:hAnsi="Arial" w:cs="Arial"/>
+          <w:sz w:val="20"/>
+          <w:szCs w:val="20"/>
+        </w:rPr>
+        <w:t xml:space="preserve"> </w:t>
+      </w:r>
+      <w:proofErr w:type="gramStart"/>
+      <w:r>
+        <w:rPr>
+          <w:rFonts w:ascii="Arial" w:hAnsi="Arial" w:cs="Arial"/>
+          <w:sz w:val="20"/>
+          <w:szCs w:val="20"/>
+        </w:rPr>
+        <w:t>test(</w:t>
+      </w:r>
+      <w:proofErr w:type="gramEnd"/>
+      <w:r>
+        <w:rPr>
+          <w:rFonts w:ascii="Arial" w:hAnsi="Arial" w:cs="Arial"/>
+          <w:sz w:val="20"/>
+          <w:szCs w:val="20"/>
+        </w:rPr>
+        <w:t>T t);</w:t>
+      </w:r>
+    </w:p>
+    <w:p>
+      <w:pPr>
+        <w:rPr>
+          <w:rFonts w:ascii="Arial" w:hAnsi="Arial" w:cs="Arial"/>
+          <w:sz w:val="20"/>
+          <w:szCs w:val="20"/>
+        </w:rPr>
+      </w:pPr>
+      <w:r>
+        <w:rPr>
+          <w:rFonts w:ascii="Arial" w:hAnsi="Arial" w:cs="Arial"/>
+          <w:sz w:val="20"/>
+          <w:szCs w:val="20"/>
+        </w:rPr>
+        <w:t>}</w:t>
+      </w:r>
+    </w:p>
+    <w:p>
+      <w:pPr>
+        <w:rPr>
+          <w:rFonts w:ascii="Arial" w:hAnsi="Arial" w:cs="Arial"/>
+          <w:sz w:val="20"/>
+          <w:szCs w:val="20"/>
+        </w:rPr>
+      </w:pPr>
+    </w:p>
+    <w:p>
+      <w:pPr>
+        <w:rPr>
+          <w:rFonts w:ascii="Arial" w:hAnsi="Arial" w:cs="Arial"/>
+          <w:b/>
+          <w:bCs/>
+          <w:sz w:val="20"/>
+          <w:szCs w:val="20"/>
+        </w:rPr>
+      </w:pPr>
+      <w:r>
+        <w:rPr>
+          <w:rFonts w:ascii="Arial" w:hAnsi="Arial" w:cs="Arial"/>
+          <w:b/>
+          <w:bCs/>
+          <w:sz w:val="20"/>
+          <w:szCs w:val="20"/>
+        </w:rPr>
+        <w:t>Predicate Joining</w:t>
+      </w:r>
+    </w:p>
+    <w:p>
+      <w:pPr>
+        <w:rPr>
+          <w:rFonts w:ascii="Arial" w:hAnsi="Arial" w:cs="Arial"/>
+          <w:sz w:val="20"/>
+          <w:szCs w:val="20"/>
+        </w:rPr>
+      </w:pPr>
+    </w:p>
+    <w:p>
+      <w:pPr>
+        <w:pStyle w:val="ListParagraph"/>
+        <w:numPr>
+          <w:ilvl w:val="0"/>
+          <w:numId w:val="3"/>
+        </w:numPr>
+        <w:rPr>
+          <w:rFonts w:ascii="Arial" w:hAnsi="Arial" w:cs="Arial"/>
+          <w:sz w:val="20"/>
+          <w:szCs w:val="20"/>
+        </w:rPr>
+      </w:pPr>
+      <w:proofErr w:type="gramStart"/>
+      <w:r>
+        <w:rPr>
+          <w:rFonts w:ascii="Arial" w:hAnsi="Arial" w:cs="Arial"/>
+          <w:sz w:val="20"/>
+          <w:szCs w:val="20"/>
+        </w:rPr>
+        <w:t>negate(</w:t>
+      </w:r>
+      <w:proofErr w:type="gramEnd"/>
+      <w:r>
+        <w:rPr>
+          <w:rFonts w:ascii="Arial" w:hAnsi="Arial" w:cs="Arial"/>
+          <w:sz w:val="20"/>
+          <w:szCs w:val="20"/>
+        </w:rPr>
+        <w:t>)</w:t>
+      </w:r>
+    </w:p>
+    <w:p>
+      <w:pPr>
+        <w:pStyle w:val="ListParagraph"/>
+        <w:numPr>
+          <w:ilvl w:val="0"/>
+          <w:numId w:val="3"/>
+        </w:numPr>
+        <w:rPr>
+          <w:rFonts w:ascii="Arial" w:hAnsi="Arial" w:cs="Arial"/>
+          <w:sz w:val="20"/>
+          <w:szCs w:val="20"/>
+        </w:rPr>
+      </w:pPr>
+      <w:proofErr w:type="gramStart"/>
+      <w:r>
+        <w:rPr>
+          <w:rFonts w:ascii="Arial" w:hAnsi="Arial" w:cs="Arial"/>
+          <w:sz w:val="20"/>
+          <w:szCs w:val="20"/>
+        </w:rPr>
+        <w:t>and(</w:t>
+      </w:r>
+      <w:proofErr w:type="gramEnd"/>
+      <w:r>
+        <w:rPr>
+          <w:rFonts w:ascii="Arial" w:hAnsi="Arial" w:cs="Arial"/>
+          <w:sz w:val="20"/>
+          <w:szCs w:val="20"/>
+        </w:rPr>
+        <w:t>)</w:t>
+      </w:r>
+    </w:p>
+    <w:p>
+      <w:pPr>
+        <w:pStyle w:val="ListParagraph"/>
+        <w:numPr>
+          <w:ilvl w:val="0"/>
+          <w:numId w:val="3"/>
+        </w:numPr>
+        <w:rPr>
+          <w:rFonts w:ascii="Arial" w:hAnsi="Arial" w:cs="Arial"/>
+          <w:sz w:val="20"/>
+          <w:szCs w:val="20"/>
+        </w:rPr>
+      </w:pPr>
+      <w:proofErr w:type="gramStart"/>
+      <w:r>
+        <w:rPr>
+          <w:rFonts w:ascii="Arial" w:hAnsi="Arial" w:cs="Arial"/>
+          <w:sz w:val="20"/>
+          <w:szCs w:val="20"/>
+        </w:rPr>
+        <w:t>or(</w:t>
+      </w:r>
+      <w:proofErr w:type="gramEnd"/>
+      <w:r>
+        <w:rPr>
+          <w:rFonts w:ascii="Arial" w:hAnsi="Arial" w:cs="Arial"/>
+          <w:sz w:val="20"/>
+          <w:szCs w:val="20"/>
+        </w:rPr>
+        <w:t>)</w:t>
+      </w:r>
+    </w:p>
+    <w:p>
+      <w:pPr>
+        <w:pStyle w:val="ListParagraph"/>
+        <w:rPr>
+          <w:rFonts w:ascii="Arial" w:hAnsi="Arial" w:cs="Arial"/>
+          <w:sz w:val="20"/>
+          <w:szCs w:val="20"/>
+        </w:rPr>
+      </w:pPr>
+    </w:p>
+    <w:p>
+      <w:pPr>
+        <w:pStyle w:val="ListParagraph"/>
+        <w:rPr>
+          <w:rFonts w:ascii="Arial" w:hAnsi="Arial" w:cs="Arial"/>
+          <w:sz w:val="20"/>
+          <w:szCs w:val="20"/>
+        </w:rPr>
+      </w:pPr>
+    </w:p>
+    <w:p>
+      <w:pPr>
+        <w:pStyle w:val="ListParagraph"/>
+        <w:ind w:left="1080"/>
+        <w:rPr>
+          <w:rFonts w:ascii="Arial" w:hAnsi="Arial" w:cs="Arial"/>
+          <w:sz w:val="20"/>
+          <w:szCs w:val="20"/>
+        </w:rPr>
+      </w:pPr>
+    </w:p>
+    <w:p>
+      <w:pPr>
+        <w:pStyle w:val="ListParagraph"/>
+        <w:ind w:left="1080"/>
+        <w:rPr>
+          <w:rFonts w:ascii="Arial" w:hAnsi="Arial" w:cs="Arial"/>
+          <w:sz w:val="20"/>
+          <w:szCs w:val="20"/>
+        </w:rPr>
+      </w:pPr>
+    </w:p>
+    <w:p>
+      <w:pPr>
+        <w:pStyle w:val="ListParagraph"/>
+        <w:ind w:left="1080"/>
+        <w:rPr>
+          <w:rFonts w:ascii="Arial" w:hAnsi="Arial" w:cs="Arial"/>
+          <w:sz w:val="20"/>
+          <w:szCs w:val="20"/>
+        </w:rPr>
+      </w:pPr>
+    </w:p>
+    <w:p>
+      <w:pPr>
+        <w:pStyle w:val="ListParagraph"/>
+        <w:ind w:left="1080"/>
+        <w:rPr>
+          <w:rFonts w:ascii="Arial" w:hAnsi="Arial" w:cs="Arial"/>
+          <w:sz w:val="20"/>
+          <w:szCs w:val="20"/>
+        </w:rPr>
+      </w:pPr>
+    </w:p>
+    <w:p>
+      <w:pPr>
+        <w:pStyle w:val="ListParagraph"/>
+        <w:ind w:left="1080"/>
+        <w:rPr>
+          <w:rFonts w:ascii="Arial" w:hAnsi="Arial" w:cs="Arial"/>
+          <w:sz w:val="20"/>
+          <w:szCs w:val="20"/>
+        </w:rPr>
+      </w:pPr>
+    </w:p>
+    <w:p>
+      <w:pPr>
+        <w:pStyle w:val="ListParagraph"/>
+        <w:ind w:left="1080"/>
+        <w:rPr>
+          <w:rFonts w:ascii="Arial" w:hAnsi="Arial" w:cs="Arial"/>
+          <w:b/>
+          <w:bCs/>
+          <w:sz w:val="20"/>
+          <w:szCs w:val="20"/>
+        </w:rPr>
+      </w:pPr>
+    </w:p>
+    <w:p>
+      <w:pPr>
+        <w:rPr>
+          <w:rFonts w:ascii="Arial" w:hAnsi="Arial" w:cs="Arial"/>
+          <w:sz w:val="20"/>
+          <w:szCs w:val="20"/>
+        </w:rPr>
+      </w:pPr>
+    </w:p>
+    <w:p>
+      <w:pPr>
+        <w:rPr>
+          <w:rFonts w:ascii="Arial" w:hAnsi="Arial" w:cs="Arial"/>
+          <w:sz w:val="20"/>
+          <w:szCs w:val="20"/>
+        </w:rPr>
+      </w:pPr>
     </w:p>
     <w:p>
       <w:pPr>
@@ -1892,6 +3458,287 @@
     </w:sectPr>
   </w:body>
 </w:document>
+</file>
+
+<file path=word/numbering.xml><?xml version="1.0" encoding="utf-8"?>
+<w:numbering xmlns:wpc="http://schemas.microsoft.com/office/word/2010/wordprocessingCanvas" xmlns:cx="http://schemas.microsoft.com/office/drawing/2014/chartex" xmlns:cx1="http://schemas.microsoft.com/office/drawing/2015/9/8/chartex" xmlns:cx2="http://schemas.microsoft.com/office/drawing/2015/10/21/chartex" xmlns:cx3="http://schemas.microsoft.com/office/drawing/2016/5/9/chartex" xmlns:cx4="http://schemas.microsoft.com/office/drawing/2016/5/10/chartex" xmlns:cx5="http://schemas.microsoft.com/office/drawing/2016/5/11/chartex" xmlns:cx6="http://schemas.microsoft.com/office/drawing/2016/5/12/chartex" xmlns:cx7="http://schemas.microsoft.com/office/drawing/2016/5/13/chartex" xmlns:cx8="http://schemas.microsoft.com/office/drawing/2016/5/14/chartex" xmlns:mc="http://schemas.openxmlformats.org/markup-compatibility/2006" xmlns:aink="http://schemas.microsoft.com/office/drawing/2016/ink" xmlns:am3d="http://schemas.microsoft.com/office/drawing/2017/model3d" xmlns:o="urn:schemas-microsoft-com:office:office" xmlns:r="http://schemas.openxmlformats.org/officeDocument/2006/relationships" xmlns:m="http://schemas.openxmlformats.org/officeDocument/2006/math" xmlns:v="urn:schemas-microsoft-com:vml" xmlns:wp14="http://schemas.microsoft.com/office/word/2010/wordprocessingDrawing" xmlns:wp="http://schemas.openxmlformats.org/drawingml/2006/wordprocessingDrawing" xmlns:w10="urn:schemas-microsoft-com:office:word" xmlns:w="http://schemas.openxmlformats.org/wordprocessingml/2006/main" xmlns:w14="http://schemas.microsoft.com/office/word/2010/wordml" xmlns:w15="http://schemas.microsoft.com/office/word/2012/wordml" xmlns:w16cex="http://schemas.microsoft.com/office/word/2018/wordml/cex" xmlns:w16cid="http://schemas.microsoft.com/office/word/2016/wordml/cid" xmlns:w16="http://schemas.microsoft.com/office/word/2018/wordml" xmlns:w16se="http://schemas.microsoft.com/office/word/2015/wordml/symex" xmlns:wpg="http://schemas.microsoft.com/office/word/2010/wordprocessingGroup" xmlns:wpi="http://schemas.microsoft.com/office/word/2010/wordprocessingInk" xmlns:wne="http://schemas.microsoft.com/office/word/2006/wordml" xmlns:wps="http://schemas.microsoft.com/office/word/2010/wordprocessingShape" mc:Ignorable="w14 w15 w16se w16cid w16 w16cex wp14">
+  <w:abstractNum w:abstractNumId="0" w15:restartNumberingAfterBreak="0">
+    <w:nsid w:val="19AF78EA"/>
+    <w:multiLevelType w:val="hybridMultilevel"/>
+    <w:tmpl w:val="C50E4982"/>
+    <w:lvl w:ilvl="0" w:tplc="0409000F">
+      <w:start w:val="1"/>
+      <w:numFmt w:val="decimal"/>
+      <w:lvlText w:val="%1."/>
+      <w:lvlJc w:val="left"/>
+      <w:pPr>
+        <w:ind w:left="720" w:hanging="360"/>
+      </w:pPr>
+      <w:rPr>
+        <w:rFonts w:hint="default"/>
+      </w:rPr>
+    </w:lvl>
+    <w:lvl w:ilvl="1" w:tplc="04090019" w:tentative="1">
+      <w:start w:val="1"/>
+      <w:numFmt w:val="lowerLetter"/>
+      <w:lvlText w:val="%2."/>
+      <w:lvlJc w:val="left"/>
+      <w:pPr>
+        <w:ind w:left="1440" w:hanging="360"/>
+      </w:pPr>
+    </w:lvl>
+    <w:lvl w:ilvl="2" w:tplc="0409001B" w:tentative="1">
+      <w:start w:val="1"/>
+      <w:numFmt w:val="lowerRoman"/>
+      <w:lvlText w:val="%3."/>
+      <w:lvlJc w:val="right"/>
+      <w:pPr>
+        <w:ind w:left="2160" w:hanging="180"/>
+      </w:pPr>
+    </w:lvl>
+    <w:lvl w:ilvl="3" w:tplc="0409000F" w:tentative="1">
+      <w:start w:val="1"/>
+      <w:numFmt w:val="decimal"/>
+      <w:lvlText w:val="%4."/>
+      <w:lvlJc w:val="left"/>
+      <w:pPr>
+        <w:ind w:left="2880" w:hanging="360"/>
+      </w:pPr>
+    </w:lvl>
+    <w:lvl w:ilvl="4" w:tplc="04090019" w:tentative="1">
+      <w:start w:val="1"/>
+      <w:numFmt w:val="lowerLetter"/>
+      <w:lvlText w:val="%5."/>
+      <w:lvlJc w:val="left"/>
+      <w:pPr>
+        <w:ind w:left="3600" w:hanging="360"/>
+      </w:pPr>
+    </w:lvl>
+    <w:lvl w:ilvl="5" w:tplc="0409001B" w:tentative="1">
+      <w:start w:val="1"/>
+      <w:numFmt w:val="lowerRoman"/>
+      <w:lvlText w:val="%6."/>
+      <w:lvlJc w:val="right"/>
+      <w:pPr>
+        <w:ind w:left="4320" w:hanging="180"/>
+      </w:pPr>
+    </w:lvl>
+    <w:lvl w:ilvl="6" w:tplc="0409000F" w:tentative="1">
+      <w:start w:val="1"/>
+      <w:numFmt w:val="decimal"/>
+      <w:lvlText w:val="%7."/>
+      <w:lvlJc w:val="left"/>
+      <w:pPr>
+        <w:ind w:left="5040" w:hanging="360"/>
+      </w:pPr>
+    </w:lvl>
+    <w:lvl w:ilvl="7" w:tplc="04090019" w:tentative="1">
+      <w:start w:val="1"/>
+      <w:numFmt w:val="lowerLetter"/>
+      <w:lvlText w:val="%8."/>
+      <w:lvlJc w:val="left"/>
+      <w:pPr>
+        <w:ind w:left="5760" w:hanging="360"/>
+      </w:pPr>
+    </w:lvl>
+    <w:lvl w:ilvl="8" w:tplc="0409001B" w:tentative="1">
+      <w:start w:val="1"/>
+      <w:numFmt w:val="lowerRoman"/>
+      <w:lvlText w:val="%9."/>
+      <w:lvlJc w:val="right"/>
+      <w:pPr>
+        <w:ind w:left="6480" w:hanging="180"/>
+      </w:pPr>
+    </w:lvl>
+  </w:abstractNum>
+  <w:abstractNum w:abstractNumId="1" w15:restartNumberingAfterBreak="0">
+    <w:nsid w:val="4644514B"/>
+    <w:multiLevelType w:val="hybridMultilevel"/>
+    <w:tmpl w:val="AAAC3C1E"/>
+    <w:lvl w:ilvl="0" w:tplc="0409000F">
+      <w:start w:val="1"/>
+      <w:numFmt w:val="decimal"/>
+      <w:lvlText w:val="%1."/>
+      <w:lvlJc w:val="left"/>
+      <w:pPr>
+        <w:ind w:left="720" w:hanging="360"/>
+      </w:pPr>
+      <w:rPr>
+        <w:rFonts w:hint="default"/>
+      </w:rPr>
+    </w:lvl>
+    <w:lvl w:ilvl="1" w:tplc="04090019" w:tentative="1">
+      <w:start w:val="1"/>
+      <w:numFmt w:val="lowerLetter"/>
+      <w:lvlText w:val="%2."/>
+      <w:lvlJc w:val="left"/>
+      <w:pPr>
+        <w:ind w:left="1440" w:hanging="360"/>
+      </w:pPr>
+    </w:lvl>
+    <w:lvl w:ilvl="2" w:tplc="0409001B" w:tentative="1">
+      <w:start w:val="1"/>
+      <w:numFmt w:val="lowerRoman"/>
+      <w:lvlText w:val="%3."/>
+      <w:lvlJc w:val="right"/>
+      <w:pPr>
+        <w:ind w:left="2160" w:hanging="180"/>
+      </w:pPr>
+    </w:lvl>
+    <w:lvl w:ilvl="3" w:tplc="0409000F" w:tentative="1">
+      <w:start w:val="1"/>
+      <w:numFmt w:val="decimal"/>
+      <w:lvlText w:val="%4."/>
+      <w:lvlJc w:val="left"/>
+      <w:pPr>
+        <w:ind w:left="2880" w:hanging="360"/>
+      </w:pPr>
+    </w:lvl>
+    <w:lvl w:ilvl="4" w:tplc="04090019" w:tentative="1">
+      <w:start w:val="1"/>
+      <w:numFmt w:val="lowerLetter"/>
+      <w:lvlText w:val="%5."/>
+      <w:lvlJc w:val="left"/>
+      <w:pPr>
+        <w:ind w:left="3600" w:hanging="360"/>
+      </w:pPr>
+    </w:lvl>
+    <w:lvl w:ilvl="5" w:tplc="0409001B" w:tentative="1">
+      <w:start w:val="1"/>
+      <w:numFmt w:val="lowerRoman"/>
+      <w:lvlText w:val="%6."/>
+      <w:lvlJc w:val="right"/>
+      <w:pPr>
+        <w:ind w:left="4320" w:hanging="180"/>
+      </w:pPr>
+    </w:lvl>
+    <w:lvl w:ilvl="6" w:tplc="0409000F" w:tentative="1">
+      <w:start w:val="1"/>
+      <w:numFmt w:val="decimal"/>
+      <w:lvlText w:val="%7."/>
+      <w:lvlJc w:val="left"/>
+      <w:pPr>
+        <w:ind w:left="5040" w:hanging="360"/>
+      </w:pPr>
+    </w:lvl>
+    <w:lvl w:ilvl="7" w:tplc="04090019" w:tentative="1">
+      <w:start w:val="1"/>
+      <w:numFmt w:val="lowerLetter"/>
+      <w:lvlText w:val="%8."/>
+      <w:lvlJc w:val="left"/>
+      <w:pPr>
+        <w:ind w:left="5760" w:hanging="360"/>
+      </w:pPr>
+    </w:lvl>
+    <w:lvl w:ilvl="8" w:tplc="0409001B" w:tentative="1">
+      <w:start w:val="1"/>
+      <w:numFmt w:val="lowerRoman"/>
+      <w:lvlText w:val="%9."/>
+      <w:lvlJc w:val="right"/>
+      <w:pPr>
+        <w:ind w:left="6480" w:hanging="180"/>
+      </w:pPr>
+    </w:lvl>
+  </w:abstractNum>
+  <w:abstractNum w:abstractNumId="2" w15:restartNumberingAfterBreak="0">
+    <w:nsid w:val="482335A4"/>
+    <w:multiLevelType w:val="hybridMultilevel"/>
+    <w:tmpl w:val="F2543B02"/>
+    <w:lvl w:ilvl="0" w:tplc="E8D86E74">
+      <w:start w:val="1"/>
+      <w:numFmt w:val="decimal"/>
+      <w:lvlText w:val="%1."/>
+      <w:lvlJc w:val="left"/>
+      <w:pPr>
+        <w:ind w:left="1080" w:hanging="360"/>
+      </w:pPr>
+      <w:rPr>
+        <w:rFonts w:hint="default"/>
+      </w:rPr>
+    </w:lvl>
+    <w:lvl w:ilvl="1" w:tplc="04090019" w:tentative="1">
+      <w:start w:val="1"/>
+      <w:numFmt w:val="lowerLetter"/>
+      <w:lvlText w:val="%2."/>
+      <w:lvlJc w:val="left"/>
+      <w:pPr>
+        <w:ind w:left="1800" w:hanging="360"/>
+      </w:pPr>
+    </w:lvl>
+    <w:lvl w:ilvl="2" w:tplc="0409001B" w:tentative="1">
+      <w:start w:val="1"/>
+      <w:numFmt w:val="lowerRoman"/>
+      <w:lvlText w:val="%3."/>
+      <w:lvlJc w:val="right"/>
+      <w:pPr>
+        <w:ind w:left="2520" w:hanging="180"/>
+      </w:pPr>
+    </w:lvl>
+    <w:lvl w:ilvl="3" w:tplc="0409000F" w:tentative="1">
+      <w:start w:val="1"/>
+      <w:numFmt w:val="decimal"/>
+      <w:lvlText w:val="%4."/>
+      <w:lvlJc w:val="left"/>
+      <w:pPr>
+        <w:ind w:left="3240" w:hanging="360"/>
+      </w:pPr>
+    </w:lvl>
+    <w:lvl w:ilvl="4" w:tplc="04090019" w:tentative="1">
+      <w:start w:val="1"/>
+      <w:numFmt w:val="lowerLetter"/>
+      <w:lvlText w:val="%5."/>
+      <w:lvlJc w:val="left"/>
+      <w:pPr>
+        <w:ind w:left="3960" w:hanging="360"/>
+      </w:pPr>
+    </w:lvl>
+    <w:lvl w:ilvl="5" w:tplc="0409001B" w:tentative="1">
+      <w:start w:val="1"/>
+      <w:numFmt w:val="lowerRoman"/>
+      <w:lvlText w:val="%6."/>
+      <w:lvlJc w:val="right"/>
+      <w:pPr>
+        <w:ind w:left="4680" w:hanging="180"/>
+      </w:pPr>
+    </w:lvl>
+    <w:lvl w:ilvl="6" w:tplc="0409000F" w:tentative="1">
+      <w:start w:val="1"/>
+      <w:numFmt w:val="decimal"/>
+      <w:lvlText w:val="%7."/>
+      <w:lvlJc w:val="left"/>
+      <w:pPr>
+        <w:ind w:left="5400" w:hanging="360"/>
+      </w:pPr>
+    </w:lvl>
+    <w:lvl w:ilvl="7" w:tplc="04090019" w:tentative="1">
+      <w:start w:val="1"/>
+      <w:numFmt w:val="lowerLetter"/>
+      <w:lvlText w:val="%8."/>
+      <w:lvlJc w:val="left"/>
+      <w:pPr>
+        <w:ind w:left="6120" w:hanging="360"/>
+      </w:pPr>
+    </w:lvl>
+    <w:lvl w:ilvl="8" w:tplc="0409001B" w:tentative="1">
+      <w:start w:val="1"/>
+      <w:numFmt w:val="lowerRoman"/>
+      <w:lvlText w:val="%9."/>
+      <w:lvlJc w:val="right"/>
+      <w:pPr>
+        <w:ind w:left="6840" w:hanging="180"/>
+      </w:pPr>
+    </w:lvl>
+  </w:abstractNum>
+  <w:num w:numId="1">
+    <w:abstractNumId w:val="1"/>
+  </w:num>
+  <w:num w:numId="2">
+    <w:abstractNumId w:val="2"/>
+  </w:num>
+  <w:num w:numId="3">
+    <w:abstractNumId w:val="0"/>
+  </w:num>
+</w:numbering>
 </file>
 
 <file path=word/styles.xml><?xml version="1.0" encoding="utf-8"?>
@@ -2332,6 +4179,17 @@
       </w:tblBorders>
     </w:tblPr>
   </w:style>
+  <w:style w:type="paragraph" w:styleId="ListParagraph">
+    <w:name w:val="List Paragraph"/>
+    <w:basedOn w:val="Normal"/>
+    <w:uiPriority w:val="34"/>
+    <w:qFormat/>
+    <w:rsid w:val="00E04391"/>
+    <w:pPr>
+      <w:ind w:left="720"/>
+      <w:contextualSpacing/>
+    </w:pPr>
+  </w:style>
 </w:styles>
 </file>
 

</xml_diff>